<commit_message>
Added Group members and Adm numbers
</commit_message>
<xml_diff>
--- a/Process.docx
+++ b/Process.docx
@@ -13,6 +13,150 @@
         <w:rPr>
           <w:lang w:val="en-US"/>
         </w:rPr>
+        <w:t>Student Monetary System</w:t>
+      </w:r>
+    </w:p>
+    <w:p>
+      <w:pPr>
+        <w:pStyle w:val="ListParagraph"/>
+        <w:numPr>
+          <w:ilvl w:val="0"/>
+          <w:numId w:val="2"/>
+        </w:numPr>
+        <w:rPr>
+          <w:lang w:val="en-US"/>
+        </w:rPr>
+      </w:pPr>
+      <w:r>
+        <w:rPr>
+          <w:lang w:val="en-US"/>
+        </w:rPr>
+        <w:t xml:space="preserve">Kevin </w:t>
+      </w:r>
+      <w:proofErr w:type="spellStart"/>
+      <w:r>
+        <w:rPr>
+          <w:lang w:val="en-US"/>
+        </w:rPr>
+        <w:t>Mwenda</w:t>
+      </w:r>
+      <w:proofErr w:type="spellEnd"/>
+      <w:r>
+        <w:rPr>
+          <w:lang w:val="en-US"/>
+        </w:rPr>
+        <w:t xml:space="preserve"> - 101538</w:t>
+      </w:r>
+    </w:p>
+    <w:p>
+      <w:pPr>
+        <w:pStyle w:val="ListParagraph"/>
+        <w:numPr>
+          <w:ilvl w:val="0"/>
+          <w:numId w:val="2"/>
+        </w:numPr>
+        <w:rPr>
+          <w:lang w:val="en-US"/>
+        </w:rPr>
+      </w:pPr>
+      <w:r>
+        <w:rPr>
+          <w:lang w:val="en-US"/>
+        </w:rPr>
+        <w:t xml:space="preserve">Jessie </w:t>
+      </w:r>
+      <w:bookmarkStart w:id="0" w:name="_GoBack"/>
+      <w:bookmarkEnd w:id="0"/>
+    </w:p>
+    <w:p>
+      <w:pPr>
+        <w:pStyle w:val="ListParagraph"/>
+        <w:numPr>
+          <w:ilvl w:val="0"/>
+          <w:numId w:val="2"/>
+        </w:numPr>
+        <w:rPr>
+          <w:lang w:val="en-US"/>
+        </w:rPr>
+      </w:pPr>
+      <w:r>
+        <w:rPr>
+          <w:lang w:val="en-US"/>
+        </w:rPr>
+        <w:t xml:space="preserve">Anthony </w:t>
+      </w:r>
+      <w:proofErr w:type="spellStart"/>
+      <w:r>
+        <w:rPr>
+          <w:lang w:val="en-US"/>
+        </w:rPr>
+        <w:t>Gitonga</w:t>
+      </w:r>
+      <w:proofErr w:type="spellEnd"/>
+      <w:r>
+        <w:rPr>
+          <w:lang w:val="en-US"/>
+        </w:rPr>
+        <w:t xml:space="preserve"> - 101985</w:t>
+      </w:r>
+    </w:p>
+    <w:p>
+      <w:pPr>
+        <w:pStyle w:val="ListParagraph"/>
+        <w:numPr>
+          <w:ilvl w:val="0"/>
+          <w:numId w:val="2"/>
+        </w:numPr>
+        <w:rPr>
+          <w:lang w:val="en-US"/>
+        </w:rPr>
+      </w:pPr>
+      <w:r>
+        <w:rPr>
+          <w:lang w:val="en-US"/>
+        </w:rPr>
+        <w:t xml:space="preserve">Eric </w:t>
+      </w:r>
+      <w:proofErr w:type="spellStart"/>
+      <w:r>
+        <w:rPr>
+          <w:lang w:val="en-US"/>
+        </w:rPr>
+        <w:t>Burugu</w:t>
+      </w:r>
+      <w:proofErr w:type="spellEnd"/>
+      <w:r>
+        <w:rPr>
+          <w:lang w:val="en-US"/>
+        </w:rPr>
+        <w:t xml:space="preserve"> - 100036</w:t>
+      </w:r>
+    </w:p>
+    <w:p>
+      <w:pPr>
+        <w:rPr>
+          <w:lang w:val="en-US"/>
+        </w:rPr>
+      </w:pPr>
+    </w:p>
+    <w:p>
+      <w:pPr>
+        <w:rPr>
+          <w:lang w:val="en-US"/>
+        </w:rPr>
+      </w:pPr>
+    </w:p>
+    <w:p>
+      <w:pPr>
+        <w:pStyle w:val="Heading1"/>
+        <w:rPr>
+          <w:lang w:val="en-US"/>
+        </w:rPr>
+      </w:pPr>
+      <w:r>
+        <w:rPr>
+          <w:lang w:val="en-US"/>
+        </w:rPr>
         <w:t>Process Description</w:t>
       </w:r>
     </w:p>
@@ -137,6 +281,7 @@
         <w:rPr>
           <w:noProof/>
         </w:rPr>
+        <w:lastRenderedPageBreak/>
         <w:drawing>
           <wp:inline distT="0" distB="0" distL="0" distR="0" wp14:anchorId="07262353" wp14:editId="31B8FF3E">
             <wp:extent cx="5731510" cy="3119717"/>
@@ -199,7 +344,6 @@
         <w:rPr>
           <w:lang w:val="en-US"/>
         </w:rPr>
-        <w:lastRenderedPageBreak/>
         <w:t>Risk Summary</w:t>
       </w:r>
     </w:p>
@@ -213,15 +357,7 @@
         <w:rPr>
           <w:lang w:val="en-US"/>
         </w:rPr>
-        <w:t>The major risks of developing this softw</w:t>
-      </w:r>
-      <w:bookmarkStart w:id="0" w:name="_GoBack"/>
-      <w:bookmarkEnd w:id="0"/>
-      <w:r>
-        <w:rPr>
-          <w:lang w:val="en-US"/>
-        </w:rPr>
-        <w:t>are are:</w:t>
+        <w:t>The major risks of developing this software are:</w:t>
       </w:r>
     </w:p>
     <w:p>
@@ -433,8 +569,97 @@
       </w:pPr>
     </w:lvl>
   </w:abstractNum>
+  <w:abstractNum w:abstractNumId="1" w15:restartNumberingAfterBreak="0">
+    <w:nsid w:val="2AED0BD2"/>
+    <w:multiLevelType w:val="hybridMultilevel"/>
+    <w:tmpl w:val="31666378"/>
+    <w:lvl w:ilvl="0" w:tplc="0809000F">
+      <w:start w:val="1"/>
+      <w:numFmt w:val="decimal"/>
+      <w:lvlText w:val="%1."/>
+      <w:lvlJc w:val="left"/>
+      <w:pPr>
+        <w:ind w:left="720" w:hanging="360"/>
+      </w:pPr>
+    </w:lvl>
+    <w:lvl w:ilvl="1" w:tplc="08090019" w:tentative="1">
+      <w:start w:val="1"/>
+      <w:numFmt w:val="lowerLetter"/>
+      <w:lvlText w:val="%2."/>
+      <w:lvlJc w:val="left"/>
+      <w:pPr>
+        <w:ind w:left="1440" w:hanging="360"/>
+      </w:pPr>
+    </w:lvl>
+    <w:lvl w:ilvl="2" w:tplc="0809001B" w:tentative="1">
+      <w:start w:val="1"/>
+      <w:numFmt w:val="lowerRoman"/>
+      <w:lvlText w:val="%3."/>
+      <w:lvlJc w:val="right"/>
+      <w:pPr>
+        <w:ind w:left="2160" w:hanging="180"/>
+      </w:pPr>
+    </w:lvl>
+    <w:lvl w:ilvl="3" w:tplc="0809000F" w:tentative="1">
+      <w:start w:val="1"/>
+      <w:numFmt w:val="decimal"/>
+      <w:lvlText w:val="%4."/>
+      <w:lvlJc w:val="left"/>
+      <w:pPr>
+        <w:ind w:left="2880" w:hanging="360"/>
+      </w:pPr>
+    </w:lvl>
+    <w:lvl w:ilvl="4" w:tplc="08090019" w:tentative="1">
+      <w:start w:val="1"/>
+      <w:numFmt w:val="lowerLetter"/>
+      <w:lvlText w:val="%5."/>
+      <w:lvlJc w:val="left"/>
+      <w:pPr>
+        <w:ind w:left="3600" w:hanging="360"/>
+      </w:pPr>
+    </w:lvl>
+    <w:lvl w:ilvl="5" w:tplc="0809001B" w:tentative="1">
+      <w:start w:val="1"/>
+      <w:numFmt w:val="lowerRoman"/>
+      <w:lvlText w:val="%6."/>
+      <w:lvlJc w:val="right"/>
+      <w:pPr>
+        <w:ind w:left="4320" w:hanging="180"/>
+      </w:pPr>
+    </w:lvl>
+    <w:lvl w:ilvl="6" w:tplc="0809000F" w:tentative="1">
+      <w:start w:val="1"/>
+      <w:numFmt w:val="decimal"/>
+      <w:lvlText w:val="%7."/>
+      <w:lvlJc w:val="left"/>
+      <w:pPr>
+        <w:ind w:left="5040" w:hanging="360"/>
+      </w:pPr>
+    </w:lvl>
+    <w:lvl w:ilvl="7" w:tplc="08090019" w:tentative="1">
+      <w:start w:val="1"/>
+      <w:numFmt w:val="lowerLetter"/>
+      <w:lvlText w:val="%8."/>
+      <w:lvlJc w:val="left"/>
+      <w:pPr>
+        <w:ind w:left="5760" w:hanging="360"/>
+      </w:pPr>
+    </w:lvl>
+    <w:lvl w:ilvl="8" w:tplc="0809001B" w:tentative="1">
+      <w:start w:val="1"/>
+      <w:numFmt w:val="lowerRoman"/>
+      <w:lvlText w:val="%9."/>
+      <w:lvlJc w:val="right"/>
+      <w:pPr>
+        <w:ind w:left="6480" w:hanging="180"/>
+      </w:pPr>
+    </w:lvl>
+  </w:abstractNum>
   <w:num w:numId="1">
     <w:abstractNumId w:val="0"/>
+  </w:num>
+  <w:num w:numId="2">
+    <w:abstractNumId w:val="1"/>
   </w:num>
 </w:numbering>
 </file>

</xml_diff>